<commit_message>
Re-structuring for all documents Ended variables for act_of_reception
</commit_message>
<xml_diff>
--- a/documents/buy_sale/patterns/act_of_reception.docx
+++ b/documents/buy_sale/patterns/act_of_reception.docx
@@ -156,7 +156,14 @@
               <w:rPr>
                 <w:lang w:val="en-US"/>
               </w:rPr>
-              <w:t>{city</w:t>
+              <w:t>{</w:t>
+            </w:r>
+            <w:proofErr w:type="spellStart"/>
+            <w:r>
+              <w:rPr>
+                <w:lang w:val="en-US"/>
+              </w:rPr>
+              <w:t>city</w:t>
             </w:r>
             <w:r>
               <w:rPr>
@@ -164,6 +171,7 @@
               </w:rPr>
               <w:t>_contract</w:t>
             </w:r>
+            <w:proofErr w:type="spellEnd"/>
             <w:r>
               <w:rPr>
                 <w:lang w:val="en-US"/>
@@ -321,12 +329,14 @@
       <w:r>
         <w:t>_</w:t>
       </w:r>
+      <w:proofErr w:type="spellStart"/>
       <w:r>
         <w:rPr>
           <w:lang w:val="en-US"/>
         </w:rPr>
         <w:t>fio</w:t>
       </w:r>
+      <w:proofErr w:type="spellEnd"/>
       <w:r>
         <w:t>}</w:t>
       </w:r>
@@ -354,12 +364,14 @@
       <w:r>
         <w:t>_</w:t>
       </w:r>
+      <w:proofErr w:type="spellStart"/>
       <w:r>
         <w:rPr>
           <w:lang w:val="en-US"/>
         </w:rPr>
         <w:t>fio</w:t>
       </w:r>
+      <w:proofErr w:type="spellEnd"/>
       <w:r>
         <w:t>}</w:t>
       </w:r>
@@ -443,12 +455,14 @@
       <w:r>
         <w:t>- государственный регистрационный знак: ${</w:t>
       </w:r>
+      <w:proofErr w:type="spellStart"/>
       <w:r>
         <w:rPr>
           <w:lang w:val="en-US"/>
         </w:rPr>
         <w:t>reg</w:t>
       </w:r>
+      <w:proofErr w:type="spellEnd"/>
       <w:r>
         <w:t>_</w:t>
       </w:r>
@@ -592,12 +606,14 @@
       <w:r>
         <w:t>- шасси (рама) N: ${</w:t>
       </w:r>
+      <w:proofErr w:type="spellStart"/>
       <w:r>
         <w:rPr>
           <w:lang w:val="en-US"/>
         </w:rPr>
         <w:t>shassi</w:t>
       </w:r>
+      <w:proofErr w:type="spellEnd"/>
       <w:r>
         <w:t>};</w:t>
       </w:r>
@@ -756,14 +772,21 @@
         <w:t>, выдан</w:t>
       </w:r>
       <w:r>
-        <w:t xml:space="preserve"> ${ </w:t>
-      </w:r>
+        <w:t xml:space="preserve"> </w:t>
+      </w:r>
+      <w:proofErr w:type="gramStart"/>
+      <w:r>
+        <w:t xml:space="preserve">${ </w:t>
+      </w:r>
+      <w:proofErr w:type="spellStart"/>
       <w:r>
         <w:rPr>
           <w:lang w:val="en-US"/>
         </w:rPr>
         <w:t>bywho</w:t>
       </w:r>
+      <w:proofErr w:type="spellEnd"/>
+      <w:proofErr w:type="gramEnd"/>
       <w:r>
         <w:t>_</w:t>
       </w:r>
@@ -895,13 +918,6 @@
       <w:r>
         <w:t xml:space="preserve">оборудованием: </w:t>
       </w:r>
-    </w:p>
-    <w:p>
-      <w:pPr>
-        <w:pStyle w:val="ConsPlusNormal"/>
-        <w:ind w:firstLine="540"/>
-        <w:jc w:val="both"/>
-      </w:pPr>
       <w:r>
         <w:t>${</w:t>
       </w:r>
@@ -918,16 +934,7 @@
         <w:rPr>
           <w:lang w:val="en-US"/>
         </w:rPr>
-        <w:t>devices</w:t>
-      </w:r>
-      <w:r>
-        <w:t>_</w:t>
-      </w:r>
-      <w:r>
-        <w:rPr>
-          <w:lang w:val="en-US"/>
-        </w:rPr>
-        <w:t>array</w:t>
+        <w:t>equip</w:t>
       </w:r>
       <w:r>
         <w:t>}</w:t>
@@ -995,29 +1002,44 @@
         <w:t>defects</w:t>
       </w:r>
       <w:r>
-        <w:t>}</w:t>
-      </w:r>
-      <w:r>
-        <w:t>.</w:t>
-      </w:r>
-    </w:p>
-    <w:p>
-      <w:pPr>
-        <w:pStyle w:val="ConsPlusNormal"/>
-        <w:ind w:firstLine="540"/>
-        <w:jc w:val="both"/>
-      </w:pPr>
-      <w:r>
-        <w:t xml:space="preserve">5. Транспортное средство передано с нарушением следующих условий о комплектности: </w:t>
-      </w:r>
-      <w:r>
-        <w:rPr>
-          <w:lang w:val="en-US"/>
-        </w:rPr>
-        <w:t>${features}</w:t>
+        <w:t>_</w:t>
+      </w:r>
+      <w:r>
+        <w:rPr>
+          <w:lang w:val="en-US"/>
+        </w:rPr>
+        <w:t>all</w:t>
       </w:r>
       <w:bookmarkStart w:id="0" w:name="_GoBack"/>
       <w:bookmarkEnd w:id="0"/>
+      <w:r>
+        <w:t>}</w:t>
+      </w:r>
+      <w:r>
+        <w:t>.</w:t>
+      </w:r>
+    </w:p>
+    <w:p>
+      <w:pPr>
+        <w:pStyle w:val="ConsPlusNormal"/>
+        <w:ind w:firstLine="540"/>
+        <w:jc w:val="both"/>
+      </w:pPr>
+      <w:r>
+        <w:t xml:space="preserve">5. Транспортное средство передано с нарушением следующих условий о комплектности: </w:t>
+      </w:r>
+      <w:r>
+        <w:t>${</w:t>
+      </w:r>
+      <w:r>
+        <w:rPr>
+          <w:lang w:val="en-US"/>
+        </w:rPr>
+        <w:t>features</w:t>
+      </w:r>
+      <w:r>
+        <w:t>}</w:t>
+      </w:r>
       <w:r>
         <w:t>.</w:t>
       </w:r>
@@ -1140,7 +1162,6 @@
               <w:pStyle w:val="ConsPlusNormal"/>
             </w:pPr>
             <w:r>
-              <w:lastRenderedPageBreak/>
               <w:t>Ф.И.О. ________________________</w:t>
             </w:r>
           </w:p>
@@ -1171,6 +1192,7 @@
               <w:pStyle w:val="ConsPlusNormal"/>
             </w:pPr>
             <w:r>
+              <w:lastRenderedPageBreak/>
               <w:t>Паспорт РФ серия _____________ номер _____________,</w:t>
             </w:r>
           </w:p>

</xml_diff>

<commit_message>
Buy-sale and act of reception ended yopt
</commit_message>
<xml_diff>
--- a/documents/buy_sale/patterns/act_of_reception.docx
+++ b/documents/buy_sale/patterns/act_of_reception.docx
@@ -156,14 +156,7 @@
               <w:rPr>
                 <w:lang w:val="en-US"/>
               </w:rPr>
-              <w:t>{</w:t>
-            </w:r>
-            <w:proofErr w:type="spellStart"/>
-            <w:r>
-              <w:rPr>
-                <w:lang w:val="en-US"/>
-              </w:rPr>
-              <w:t>city</w:t>
+              <w:t>{city</w:t>
             </w:r>
             <w:r>
               <w:rPr>
@@ -171,7 +164,6 @@
               </w:rPr>
               <w:t>_contract</w:t>
             </w:r>
-            <w:proofErr w:type="spellEnd"/>
             <w:r>
               <w:rPr>
                 <w:lang w:val="en-US"/>
@@ -199,34 +191,30 @@
               </w:rPr>
             </w:pPr>
             <w:r>
-              <w:t>"${</w:t>
+              <w:t>${</w:t>
             </w:r>
             <w:r>
               <w:rPr>
                 <w:lang w:val="en-US"/>
               </w:rPr>
-              <w:t>day</w:t>
-            </w:r>
-            <w:r>
-              <w:t>}" ${</w:t>
+              <w:t>da</w:t>
             </w:r>
             <w:r>
               <w:rPr>
                 <w:lang w:val="en-US"/>
               </w:rPr>
-              <w:t>month</w:t>
-            </w:r>
-            <w:r>
-              <w:t>} ${</w:t>
+              <w:t>te</w:t>
             </w:r>
             <w:r>
               <w:rPr>
                 <w:lang w:val="en-US"/>
               </w:rPr>
-              <w:t>year</w:t>
-            </w:r>
-            <w:r>
-              <w:t>} г.</w:t>
+              <w:t>_of_contract</w:t>
+            </w:r>
+            <w:bookmarkStart w:id="0" w:name="_GoBack"/>
+            <w:bookmarkEnd w:id="0"/>
+            <w:r>
+              <w:t>}</w:t>
             </w:r>
           </w:p>
         </w:tc>
@@ -329,14 +317,12 @@
       <w:r>
         <w:t>_</w:t>
       </w:r>
-      <w:proofErr w:type="spellStart"/>
       <w:r>
         <w:rPr>
           <w:lang w:val="en-US"/>
         </w:rPr>
         <w:t>fio</w:t>
       </w:r>
-      <w:proofErr w:type="spellEnd"/>
       <w:r>
         <w:t>}</w:t>
       </w:r>
@@ -364,14 +350,12 @@
       <w:r>
         <w:t>_</w:t>
       </w:r>
-      <w:proofErr w:type="spellStart"/>
       <w:r>
         <w:rPr>
           <w:lang w:val="en-US"/>
         </w:rPr>
         <w:t>fio</w:t>
       </w:r>
-      <w:proofErr w:type="spellEnd"/>
       <w:r>
         <w:t>}</w:t>
       </w:r>
@@ -455,14 +439,12 @@
       <w:r>
         <w:t>- государственный регистрационный знак: ${</w:t>
       </w:r>
-      <w:proofErr w:type="spellStart"/>
       <w:r>
         <w:rPr>
           <w:lang w:val="en-US"/>
         </w:rPr>
         <w:t>reg</w:t>
       </w:r>
-      <w:proofErr w:type="spellEnd"/>
       <w:r>
         <w:t>_</w:t>
       </w:r>
@@ -606,14 +588,12 @@
       <w:r>
         <w:t>- шасси (рама) N: ${</w:t>
       </w:r>
-      <w:proofErr w:type="spellStart"/>
       <w:r>
         <w:rPr>
           <w:lang w:val="en-US"/>
         </w:rPr>
         <w:t>shassi</w:t>
       </w:r>
-      <w:proofErr w:type="spellEnd"/>
       <w:r>
         <w:t>};</w:t>
       </w:r>
@@ -772,29 +752,193 @@
         <w:t>, выдан</w:t>
       </w:r>
       <w:r>
+        <w:t xml:space="preserve"> ${ </w:t>
+      </w:r>
+      <w:r>
+        <w:rPr>
+          <w:lang w:val="en-US"/>
+        </w:rPr>
+        <w:t>bywho</w:t>
+      </w:r>
+      <w:r>
+        <w:t>_</w:t>
+      </w:r>
+      <w:r>
+        <w:rPr>
+          <w:lang w:val="en-US"/>
+        </w:rPr>
+        <w:t>serial</w:t>
+      </w:r>
+      <w:r>
+        <w:t>_</w:t>
+      </w:r>
+      <w:r>
+        <w:rPr>
+          <w:lang w:val="en-US"/>
+        </w:rPr>
+        <w:t>car</w:t>
+      </w:r>
+      <w:r>
+        <w:t>}</w:t>
+      </w:r>
+      <w:r>
+        <w:t>, дата выдачи</w:t>
+      </w:r>
+      <w:r>
+        <w:t xml:space="preserve"> ${</w:t>
+      </w:r>
+      <w:r>
+        <w:rPr>
+          <w:lang w:val="en-US"/>
+        </w:rPr>
+        <w:t>date</w:t>
+      </w:r>
+      <w:r>
+        <w:t>_</w:t>
+      </w:r>
+      <w:r>
+        <w:rPr>
+          <w:lang w:val="en-US"/>
+        </w:rPr>
+        <w:t>of</w:t>
+      </w:r>
+      <w:r>
+        <w:t>_</w:t>
+      </w:r>
+      <w:r>
+        <w:rPr>
+          <w:lang w:val="en-US"/>
+        </w:rPr>
+        <w:t>serial</w:t>
+      </w:r>
+      <w:r>
+        <w:t>_</w:t>
+      </w:r>
+      <w:r>
+        <w:rPr>
+          <w:lang w:val="en-US"/>
+        </w:rPr>
+        <w:t>car</w:t>
+      </w:r>
+      <w:r>
+        <w:t>}</w:t>
+      </w:r>
+      <w:r>
+        <w:t>.</w:t>
+      </w:r>
+    </w:p>
+    <w:p>
+      <w:pPr>
+        <w:pStyle w:val="ConsPlusNormal"/>
+        <w:ind w:firstLine="540"/>
+        <w:jc w:val="both"/>
+      </w:pPr>
+      <w:r>
+        <w:t xml:space="preserve">Транспортное средство передается в соответствии с </w:t>
+      </w:r>
+      <w:r>
+        <w:t>договором</w:t>
+      </w:r>
+      <w:r>
+        <w:t xml:space="preserve"> купли-продажи транспортного средства от </w:t>
+      </w:r>
+      <w:r>
+        <w:t>"${</w:t>
+      </w:r>
+      <w:r>
+        <w:rPr>
+          <w:lang w:val="en-US"/>
+        </w:rPr>
+        <w:t>day</w:t>
+      </w:r>
+      <w:r>
+        <w:t>}" ${</w:t>
+      </w:r>
+      <w:r>
+        <w:rPr>
+          <w:lang w:val="en-US"/>
+        </w:rPr>
+        <w:t>month</w:t>
+      </w:r>
+      <w:r>
+        <w:t>} ${</w:t>
+      </w:r>
+      <w:r>
+        <w:rPr>
+          <w:lang w:val="en-US"/>
+        </w:rPr>
+        <w:t>year</w:t>
+      </w:r>
+      <w:r>
+        <w:t>} г.</w:t>
+      </w:r>
+      <w:r>
         <w:t xml:space="preserve"> </w:t>
       </w:r>
-      <w:proofErr w:type="gramStart"/>
-      <w:r>
-        <w:t xml:space="preserve">${ </w:t>
-      </w:r>
-      <w:proofErr w:type="spellStart"/>
-      <w:r>
-        <w:rPr>
-          <w:lang w:val="en-US"/>
-        </w:rPr>
-        <w:t>bywho</w:t>
-      </w:r>
-      <w:proofErr w:type="spellEnd"/>
-      <w:proofErr w:type="gramEnd"/>
-      <w:r>
-        <w:t>_</w:t>
-      </w:r>
-      <w:r>
-        <w:rPr>
-          <w:lang w:val="en-US"/>
-        </w:rPr>
-        <w:t>serial</w:t>
+      <w:r>
+        <w:t>(далее - Договор).</w:t>
+      </w:r>
+    </w:p>
+    <w:p>
+      <w:pPr>
+        <w:pStyle w:val="ConsPlusNormal"/>
+        <w:ind w:firstLine="540"/>
+        <w:jc w:val="both"/>
+      </w:pPr>
+      <w:r>
+        <w:t xml:space="preserve">2. Транспортное средство оснащено следующим серийным оборудованием и комплектующими изделиями, установленными заводом-изготовителем, а также дополнительным </w:t>
+      </w:r>
+      <w:r>
+        <w:t xml:space="preserve">оборудованием: </w:t>
+      </w:r>
+      <w:r>
+        <w:t>${</w:t>
+      </w:r>
+      <w:r>
+        <w:rPr>
+          <w:lang w:val="en-US"/>
+        </w:rPr>
+        <w:t>additional</w:t>
+      </w:r>
+      <w:r>
+        <w:t>_</w:t>
+      </w:r>
+      <w:r>
+        <w:rPr>
+          <w:lang w:val="en-US"/>
+        </w:rPr>
+        <w:t>equip</w:t>
+      </w:r>
+      <w:r>
+        <w:t>}</w:t>
+      </w:r>
+    </w:p>
+    <w:p>
+      <w:pPr>
+        <w:pStyle w:val="ConsPlusNormal"/>
+        <w:ind w:firstLine="540"/>
+        <w:jc w:val="both"/>
+      </w:pPr>
+      <w:r>
+        <w:t xml:space="preserve">3. Со слов Продавца, в двигатель залито масло марки </w:t>
+      </w:r>
+      <w:r>
+        <w:t>${</w:t>
+      </w:r>
+      <w:r>
+        <w:rPr>
+          <w:lang w:val="en-US"/>
+        </w:rPr>
+        <w:t>oil</w:t>
+      </w:r>
+      <w:r>
+        <w:t>_</w:t>
+      </w:r>
+      <w:r>
+        <w:rPr>
+          <w:lang w:val="en-US"/>
+        </w:rPr>
+        <w:t>in</w:t>
       </w:r>
       <w:r>
         <w:t>_</w:t>
@@ -809,48 +953,6 @@
         <w:t>}</w:t>
       </w:r>
       <w:r>
-        <w:t>, дата выдачи</w:t>
-      </w:r>
-      <w:r>
-        <w:t xml:space="preserve"> ${</w:t>
-      </w:r>
-      <w:r>
-        <w:rPr>
-          <w:lang w:val="en-US"/>
-        </w:rPr>
-        <w:t>date</w:t>
-      </w:r>
-      <w:r>
-        <w:t>_</w:t>
-      </w:r>
-      <w:r>
-        <w:rPr>
-          <w:lang w:val="en-US"/>
-        </w:rPr>
-        <w:t>of</w:t>
-      </w:r>
-      <w:r>
-        <w:t>_</w:t>
-      </w:r>
-      <w:r>
-        <w:rPr>
-          <w:lang w:val="en-US"/>
-        </w:rPr>
-        <w:t>serial</w:t>
-      </w:r>
-      <w:r>
-        <w:t>_</w:t>
-      </w:r>
-      <w:r>
-        <w:rPr>
-          <w:lang w:val="en-US"/>
-        </w:rPr>
-        <w:t>car</w:t>
-      </w:r>
-      <w:r>
-        <w:t>}</w:t>
-      </w:r>
-      <w:r>
         <w:t>.</w:t>
       </w:r>
     </w:p>
@@ -861,62 +963,7 @@
         <w:jc w:val="both"/>
       </w:pPr>
       <w:r>
-        <w:t xml:space="preserve">Транспортное средство передается в соответствии с </w:t>
-      </w:r>
-      <w:r>
-        <w:t>договором</w:t>
-      </w:r>
-      <w:r>
-        <w:t xml:space="preserve"> купли-продажи транспортного средства от </w:t>
-      </w:r>
-      <w:r>
-        <w:t>"${</w:t>
-      </w:r>
-      <w:r>
-        <w:rPr>
-          <w:lang w:val="en-US"/>
-        </w:rPr>
-        <w:t>day</w:t>
-      </w:r>
-      <w:r>
-        <w:t>}" ${</w:t>
-      </w:r>
-      <w:r>
-        <w:rPr>
-          <w:lang w:val="en-US"/>
-        </w:rPr>
-        <w:t>month</w:t>
-      </w:r>
-      <w:r>
-        <w:t>} ${</w:t>
-      </w:r>
-      <w:r>
-        <w:rPr>
-          <w:lang w:val="en-US"/>
-        </w:rPr>
-        <w:t>year</w:t>
-      </w:r>
-      <w:r>
-        <w:t>} г.</w:t>
-      </w:r>
-      <w:r>
-        <w:t xml:space="preserve"> </w:t>
-      </w:r>
-      <w:r>
-        <w:t>(далее - Договор).</w:t>
-      </w:r>
-    </w:p>
-    <w:p>
-      <w:pPr>
-        <w:pStyle w:val="ConsPlusNormal"/>
-        <w:ind w:firstLine="540"/>
-        <w:jc w:val="both"/>
-      </w:pPr>
-      <w:r>
-        <w:t xml:space="preserve">2. Транспортное средство оснащено следующим серийным оборудованием и комплектующими изделиями, установленными заводом-изготовителем, а также дополнительным </w:t>
-      </w:r>
-      <w:r>
-        <w:t xml:space="preserve">оборудованием: </w:t>
+        <w:t xml:space="preserve">4. При осмотре обнаружены следующие повреждения и эксплуатационные дефекты транспортного средства: </w:t>
       </w:r>
       <w:r>
         <w:t>${</w:t>
@@ -925,80 +972,6 @@
         <w:rPr>
           <w:lang w:val="en-US"/>
         </w:rPr>
-        <w:t>additional</w:t>
-      </w:r>
-      <w:r>
-        <w:t>_</w:t>
-      </w:r>
-      <w:r>
-        <w:rPr>
-          <w:lang w:val="en-US"/>
-        </w:rPr>
-        <w:t>equip</w:t>
-      </w:r>
-      <w:r>
-        <w:t>}</w:t>
-      </w:r>
-    </w:p>
-    <w:p>
-      <w:pPr>
-        <w:pStyle w:val="ConsPlusNormal"/>
-        <w:ind w:firstLine="540"/>
-        <w:jc w:val="both"/>
-      </w:pPr>
-      <w:r>
-        <w:t xml:space="preserve">3. Со слов Продавца, в двигатель залито масло марки </w:t>
-      </w:r>
-      <w:r>
-        <w:t>${</w:t>
-      </w:r>
-      <w:r>
-        <w:rPr>
-          <w:lang w:val="en-US"/>
-        </w:rPr>
-        <w:t>oil</w:t>
-      </w:r>
-      <w:r>
-        <w:t>_</w:t>
-      </w:r>
-      <w:r>
-        <w:rPr>
-          <w:lang w:val="en-US"/>
-        </w:rPr>
-        <w:t>in</w:t>
-      </w:r>
-      <w:r>
-        <w:t>_</w:t>
-      </w:r>
-      <w:r>
-        <w:rPr>
-          <w:lang w:val="en-US"/>
-        </w:rPr>
-        <w:t>car</w:t>
-      </w:r>
-      <w:r>
-        <w:t>}</w:t>
-      </w:r>
-      <w:r>
-        <w:t>.</w:t>
-      </w:r>
-    </w:p>
-    <w:p>
-      <w:pPr>
-        <w:pStyle w:val="ConsPlusNormal"/>
-        <w:ind w:firstLine="540"/>
-        <w:jc w:val="both"/>
-      </w:pPr>
-      <w:r>
-        <w:t xml:space="preserve">4. При осмотре обнаружены следующие повреждения и эксплуатационные дефекты транспортного средства: </w:t>
-      </w:r>
-      <w:r>
-        <w:t>${</w:t>
-      </w:r>
-      <w:r>
-        <w:rPr>
-          <w:lang w:val="en-US"/>
-        </w:rPr>
         <w:t>defects</w:t>
       </w:r>
       <w:r>
@@ -1010,8 +983,6 @@
         </w:rPr>
         <w:t>all</w:t>
       </w:r>
-      <w:bookmarkStart w:id="0" w:name="_GoBack"/>
-      <w:bookmarkEnd w:id="0"/>
       <w:r>
         <w:t>}</w:t>
       </w:r>

</xml_diff>

<commit_message>
Act of reception ended
</commit_message>
<xml_diff>
--- a/documents/buy_sale/patterns/act_of_reception.docx
+++ b/documents/buy_sale/patterns/act_of_reception.docx
@@ -165,13 +165,13 @@
               <w:rPr>
                 <w:lang w:val="en-US"/>
               </w:rPr>
-              <w:t>{city</w:t>
-            </w:r>
-            <w:r>
-              <w:rPr>
-                <w:lang w:val="en-US"/>
-              </w:rPr>
-              <w:t>_contract</w:t>
+              <w:t>{</w:t>
+            </w:r>
+            <w:r>
+              <w:rPr>
+                <w:lang w:val="en-US"/>
+              </w:rPr>
+              <w:t>place_of_contract</w:t>
             </w:r>
             <w:r>
               <w:rPr>
@@ -342,6 +342,15 @@
         <w:rPr>
           <w:lang w:val="en-US"/>
         </w:rPr>
+        <w:t>gov</w:t>
+      </w:r>
+      <w:r>
+        <w:t>_</w:t>
+      </w:r>
+      <w:r>
+        <w:rPr>
+          <w:lang w:val="en-US"/>
+        </w:rPr>
         <w:t>number</w:t>
       </w:r>
       <w:r>
@@ -385,8 +394,6 @@
       <w:r>
         <w:t>- категория (А, В, С, D, М, прицеп): ${</w:t>
       </w:r>
-      <w:bookmarkStart w:id="0" w:name="_GoBack"/>
-      <w:bookmarkEnd w:id="0"/>
       <w:r>
         <w:rPr>
           <w:lang w:val="en-US"/>
@@ -796,7 +803,7 @@
         <w:rPr>
           <w:lang w:val="en-US"/>
         </w:rPr>
-        <w:t>equip</w:t>
+        <w:t>devices</w:t>
       </w:r>
       <w:r>
         <w:t>}</w:t>
@@ -956,7 +963,7 @@
     </w:p>
     <w:tbl>
       <w:tblPr>
-        <w:tblW w:w="0" w:type="auto"/>
+        <w:tblW w:w="9640" w:type="dxa"/>
         <w:tblLayout w:type="fixed"/>
         <w:tblCellMar>
           <w:top w:w="102" w:type="dxa"/>
@@ -1010,61 +1017,21 @@
           </w:tcPr>
           <w:p>
             <w:pPr>
-              <w:pStyle w:val="ConsPlusNormal"/>
               <w:rPr>
                 <w:lang w:val="en-US"/>
               </w:rPr>
             </w:pPr>
             <w:r>
-              <w:t>Ф</w:t>
-            </w:r>
-            <w:r>
-              <w:rPr>
-                <w:lang w:val="en-US"/>
-              </w:rPr>
-              <w:t>.</w:t>
-            </w:r>
-            <w:r>
-              <w:t>И</w:t>
-            </w:r>
-            <w:r>
-              <w:rPr>
-                <w:lang w:val="en-US"/>
-              </w:rPr>
-              <w:t>.</w:t>
-            </w:r>
-            <w:r>
-              <w:t>О</w:t>
-            </w:r>
-            <w:r>
-              <w:rPr>
-                <w:lang w:val="en-US"/>
-              </w:rPr>
-              <w:t xml:space="preserve">. </w:t>
-            </w:r>
-            <w:r>
-              <w:rPr>
-                <w:lang w:val="en-US"/>
-              </w:rPr>
-              <w:t>${</w:t>
-            </w:r>
-            <w:r>
-              <w:rPr>
-                <w:lang w:val="en-US"/>
-              </w:rPr>
-              <w:t>vendor</w:t>
-            </w:r>
-            <w:r>
-              <w:rPr>
-                <w:lang w:val="en-US"/>
-              </w:rPr>
-              <w:t>_</w:t>
-            </w:r>
-            <w:r>
-              <w:rPr>
-                <w:lang w:val="en-US"/>
-              </w:rPr>
-              <w:t>fio</w:t>
+              <w:t>$</w:t>
+            </w:r>
+            <w:r>
+              <w:rPr>
+                <w:lang w:val="en-US"/>
+              </w:rPr>
+              <w:t>{</w:t>
+            </w:r>
+            <w:r>
+              <w:t>firstside_requisites</w:t>
             </w:r>
             <w:r>
               <w:rPr>
@@ -1087,55 +1054,22 @@
               </w:rPr>
             </w:pPr>
             <w:r>
-              <w:t>Ф</w:t>
-            </w:r>
-            <w:r>
-              <w:rPr>
-                <w:lang w:val="en-US"/>
-              </w:rPr>
-              <w:t>.</w:t>
-            </w:r>
-            <w:r>
-              <w:t>И</w:t>
-            </w:r>
-            <w:r>
-              <w:rPr>
-                <w:lang w:val="en-US"/>
-              </w:rPr>
-              <w:t>.</w:t>
-            </w:r>
-            <w:r>
-              <w:t>О</w:t>
-            </w:r>
-            <w:r>
-              <w:rPr>
-                <w:lang w:val="en-US"/>
-              </w:rPr>
-              <w:t xml:space="preserve">. </w:t>
-            </w:r>
-            <w:r>
-              <w:rPr>
-                <w:lang w:val="en-US"/>
-              </w:rPr>
-              <w:t>${</w:t>
-            </w:r>
-            <w:r>
-              <w:rPr>
-                <w:lang w:val="en-US"/>
-              </w:rPr>
-              <w:t>buyer</w:t>
-            </w:r>
-            <w:r>
-              <w:rPr>
-                <w:lang w:val="en-US"/>
-              </w:rPr>
-              <w:t>_</w:t>
-            </w:r>
-            <w:r>
-              <w:rPr>
-                <w:lang w:val="en-US"/>
-              </w:rPr>
-              <w:t>fio</w:t>
+              <w:rPr>
+                <w:lang w:val="en-US"/>
+              </w:rPr>
+              <w:t>$</w:t>
+            </w:r>
+            <w:r>
+              <w:rPr>
+                <w:lang w:val="en-US"/>
+              </w:rPr>
+              <w:t>{</w:t>
+            </w:r>
+            <w:r>
+              <w:rPr>
+                <w:lang w:val="en-US"/>
+              </w:rPr>
+              <w:t>secondside_requisites</w:t>
             </w:r>
             <w:r>
               <w:rPr>
@@ -1143,505 +1077,8 @@
               </w:rPr>
               <w:t>}</w:t>
             </w:r>
-          </w:p>
-        </w:tc>
-      </w:tr>
-      <w:tr>
-        <w:tc>
-          <w:tcPr>
-            <w:tcW w:w="4862" w:type="dxa"/>
-            <w:gridSpan w:val="2"/>
-          </w:tcPr>
-          <w:p>
-            <w:pPr>
-              <w:pStyle w:val="ConsPlusNormal"/>
-              <w:rPr>
-                <w:lang w:val="en-US"/>
-              </w:rPr>
-            </w:pPr>
-            <w:r>
-              <w:t>Паспорт</w:t>
-            </w:r>
-            <w:r>
-              <w:rPr>
-                <w:lang w:val="en-US"/>
-              </w:rPr>
-              <w:t xml:space="preserve"> </w:t>
-            </w:r>
-            <w:r>
-              <w:t>РФ</w:t>
-            </w:r>
-            <w:r>
-              <w:rPr>
-                <w:lang w:val="en-US"/>
-              </w:rPr>
-              <w:t xml:space="preserve"> </w:t>
-            </w:r>
-            <w:r>
-              <w:t>серия</w:t>
-            </w:r>
-            <w:r>
-              <w:rPr>
-                <w:lang w:val="en-US"/>
-              </w:rPr>
-              <w:t xml:space="preserve"> </w:t>
-            </w:r>
-            <w:r>
-              <w:rPr>
-                <w:lang w:val="en-US"/>
-              </w:rPr>
-              <w:t>${</w:t>
-            </w:r>
-            <w:r>
-              <w:rPr>
-                <w:lang w:val="en-US"/>
-              </w:rPr>
-              <w:t>vendor_passport_serial</w:t>
-            </w:r>
-            <w:r>
-              <w:rPr>
-                <w:lang w:val="en-US"/>
-              </w:rPr>
-              <w:t xml:space="preserve">} </w:t>
-            </w:r>
-            <w:r>
-              <w:t>номер</w:t>
-            </w:r>
-            <w:r>
-              <w:rPr>
-                <w:lang w:val="en-US"/>
-              </w:rPr>
-              <w:t xml:space="preserve"> </w:t>
-            </w:r>
-            <w:r>
-              <w:rPr>
-                <w:lang w:val="en-US"/>
-              </w:rPr>
-              <w:t>{</w:t>
-            </w:r>
-            <w:r>
-              <w:rPr>
-                <w:lang w:val="en-US"/>
-              </w:rPr>
-              <w:t>vendor_passport_number</w:t>
-            </w:r>
-            <w:r>
-              <w:rPr>
-                <w:lang w:val="en-US"/>
-              </w:rPr>
-              <w:t>}</w:t>
-            </w:r>
-            <w:r>
-              <w:rPr>
-                <w:lang w:val="en-US"/>
-              </w:rPr>
-              <w:t>,</w:t>
-            </w:r>
-          </w:p>
-        </w:tc>
-        <w:tc>
-          <w:tcPr>
-            <w:tcW w:w="4778" w:type="dxa"/>
-            <w:gridSpan w:val="2"/>
-          </w:tcPr>
-          <w:p>
-            <w:pPr>
-              <w:pStyle w:val="ConsPlusNormal"/>
-              <w:rPr>
-                <w:lang w:val="en-US"/>
-              </w:rPr>
-            </w:pPr>
-            <w:r>
-              <w:t>Паспорт</w:t>
-            </w:r>
-            <w:r>
-              <w:rPr>
-                <w:lang w:val="en-US"/>
-              </w:rPr>
-              <w:t xml:space="preserve"> </w:t>
-            </w:r>
-            <w:r>
-              <w:t>РФ</w:t>
-            </w:r>
-            <w:r>
-              <w:rPr>
-                <w:lang w:val="en-US"/>
-              </w:rPr>
-              <w:t xml:space="preserve"> </w:t>
-            </w:r>
-            <w:r>
-              <w:t>серия</w:t>
-            </w:r>
-            <w:r>
-              <w:rPr>
-                <w:lang w:val="en-US"/>
-              </w:rPr>
-              <w:t xml:space="preserve"> </w:t>
-            </w:r>
-            <w:r>
-              <w:rPr>
-                <w:lang w:val="en-US"/>
-              </w:rPr>
-              <w:t>${</w:t>
-            </w:r>
-            <w:r>
-              <w:rPr>
-                <w:lang w:val="en-US"/>
-              </w:rPr>
-              <w:t>buyer_passport_serial</w:t>
-            </w:r>
-            <w:r>
-              <w:rPr>
-                <w:lang w:val="en-US"/>
-              </w:rPr>
-              <w:t>}</w:t>
-            </w:r>
-            <w:r>
-              <w:rPr>
-                <w:lang w:val="en-US"/>
-              </w:rPr>
-              <w:t xml:space="preserve"> </w:t>
-            </w:r>
-            <w:r>
-              <w:t>номер</w:t>
-            </w:r>
-            <w:r>
-              <w:rPr>
-                <w:lang w:val="en-US"/>
-              </w:rPr>
-              <w:t xml:space="preserve"> </w:t>
-            </w:r>
-            <w:r>
-              <w:rPr>
-                <w:lang w:val="en-US"/>
-              </w:rPr>
-              <w:t>$</w:t>
-            </w:r>
-            <w:r>
-              <w:rPr>
-                <w:lang w:val="en-US"/>
-              </w:rPr>
-              <w:t>{</w:t>
-            </w:r>
-            <w:r>
-              <w:rPr>
-                <w:lang w:val="en-US"/>
-              </w:rPr>
-              <w:t>vendor_passport_number</w:t>
-            </w:r>
-            <w:r>
-              <w:rPr>
-                <w:lang w:val="en-US"/>
-              </w:rPr>
-              <w:t>}</w:t>
-            </w:r>
-            <w:r>
-              <w:rPr>
-                <w:lang w:val="en-US"/>
-              </w:rPr>
-              <w:t>,</w:t>
-            </w:r>
-          </w:p>
-        </w:tc>
-      </w:tr>
-      <w:tr>
-        <w:tc>
-          <w:tcPr>
-            <w:tcW w:w="4862" w:type="dxa"/>
-            <w:gridSpan w:val="2"/>
-          </w:tcPr>
-          <w:p>
-            <w:pPr>
-              <w:pStyle w:val="ConsPlusNormal"/>
-            </w:pPr>
-            <w:r>
-              <w:t xml:space="preserve">выдан </w:t>
-            </w:r>
-            <w:r>
-              <w:rPr>
-                <w:lang w:val="en-US"/>
-              </w:rPr>
-              <w:t>$</w:t>
-            </w:r>
-            <w:r>
-              <w:rPr>
-                <w:lang w:val="en-US"/>
-              </w:rPr>
-              <w:t>{</w:t>
-            </w:r>
-            <w:r>
-              <w:rPr>
-                <w:lang w:val="en-US"/>
-              </w:rPr>
-              <w:t>vendor_passport_bywho</w:t>
-            </w:r>
-            <w:r>
-              <w:rPr>
-                <w:lang w:val="en-US"/>
-              </w:rPr>
-              <w:t>}</w:t>
-            </w:r>
-            <w:r>
-              <w:rPr>
-                <w:lang w:val="en-US"/>
-              </w:rPr>
-              <w:t>,</w:t>
-            </w:r>
-          </w:p>
-        </w:tc>
-        <w:tc>
-          <w:tcPr>
-            <w:tcW w:w="4778" w:type="dxa"/>
-            <w:gridSpan w:val="2"/>
-          </w:tcPr>
-          <w:p>
-            <w:pPr>
-              <w:pStyle w:val="ConsPlusNormal"/>
-            </w:pPr>
-            <w:r>
-              <w:t xml:space="preserve">выдан </w:t>
-            </w:r>
-            <w:r>
-              <w:rPr>
-                <w:lang w:val="en-US"/>
-              </w:rPr>
-              <w:t>$</w:t>
-            </w:r>
-            <w:r>
-              <w:rPr>
-                <w:lang w:val="en-US"/>
-              </w:rPr>
-              <w:t>{</w:t>
-            </w:r>
-            <w:r>
-              <w:rPr>
-                <w:lang w:val="en-US"/>
-              </w:rPr>
-              <w:t>vendor_passport_bywho</w:t>
-            </w:r>
-            <w:r>
-              <w:rPr>
-                <w:lang w:val="en-US"/>
-              </w:rPr>
-              <w:t>}</w:t>
-            </w:r>
-          </w:p>
-        </w:tc>
-      </w:tr>
-      <w:tr>
-        <w:tc>
-          <w:tcPr>
-            <w:tcW w:w="4862" w:type="dxa"/>
-            <w:gridSpan w:val="2"/>
-          </w:tcPr>
-          <w:p>
-            <w:pPr>
-              <w:pStyle w:val="ConsPlusNormal"/>
-              <w:rPr>
-                <w:lang w:val="en-US"/>
-              </w:rPr>
-            </w:pPr>
-            <w:r>
-              <w:lastRenderedPageBreak/>
-              <w:t>дата</w:t>
-            </w:r>
-            <w:r>
-              <w:rPr>
-                <w:lang w:val="en-US"/>
-              </w:rPr>
-              <w:t xml:space="preserve"> </w:t>
-            </w:r>
-            <w:r>
-              <w:t>выдачи</w:t>
-            </w:r>
-            <w:r>
-              <w:rPr>
-                <w:lang w:val="en-US"/>
-              </w:rPr>
-              <w:t xml:space="preserve"> </w:t>
-            </w:r>
-            <w:r>
-              <w:rPr>
-                <w:lang w:val="en-US"/>
-              </w:rPr>
-              <w:t>$</w:t>
-            </w:r>
-            <w:r>
-              <w:rPr>
-                <w:lang w:val="en-US"/>
-              </w:rPr>
-              <w:t>{</w:t>
-            </w:r>
-            <w:r>
-              <w:rPr>
-                <w:lang w:val="en-US"/>
-              </w:rPr>
-              <w:t>vendor_passport_date</w:t>
-            </w:r>
-            <w:r>
-              <w:rPr>
-                <w:lang w:val="en-US"/>
-              </w:rPr>
-              <w:t>}</w:t>
-            </w:r>
-          </w:p>
-        </w:tc>
-        <w:tc>
-          <w:tcPr>
-            <w:tcW w:w="4778" w:type="dxa"/>
-            <w:gridSpan w:val="2"/>
-          </w:tcPr>
-          <w:p>
-            <w:pPr>
-              <w:pStyle w:val="ConsPlusNormal"/>
-              <w:rPr>
-                <w:lang w:val="en-US"/>
-              </w:rPr>
-            </w:pPr>
-            <w:r>
-              <w:t>дата</w:t>
-            </w:r>
-            <w:r>
-              <w:rPr>
-                <w:lang w:val="en-US"/>
-              </w:rPr>
-              <w:t xml:space="preserve"> </w:t>
-            </w:r>
-            <w:r>
-              <w:t>выдачи</w:t>
-            </w:r>
-            <w:r>
-              <w:rPr>
-                <w:lang w:val="en-US"/>
-              </w:rPr>
-              <w:t xml:space="preserve"> </w:t>
-            </w:r>
-            <w:r>
-              <w:rPr>
-                <w:lang w:val="en-US"/>
-              </w:rPr>
-              <w:t>$</w:t>
-            </w:r>
-            <w:r>
-              <w:rPr>
-                <w:lang w:val="en-US"/>
-              </w:rPr>
-              <w:t>{</w:t>
-            </w:r>
-            <w:r>
-              <w:rPr>
-                <w:lang w:val="en-US"/>
-              </w:rPr>
-              <w:t>buyer_passport_date</w:t>
-            </w:r>
-            <w:r>
-              <w:rPr>
-                <w:lang w:val="en-US"/>
-              </w:rPr>
-              <w:t>}</w:t>
-            </w:r>
-          </w:p>
-        </w:tc>
-      </w:tr>
-      <w:tr>
-        <w:tc>
-          <w:tcPr>
-            <w:tcW w:w="4862" w:type="dxa"/>
-            <w:gridSpan w:val="2"/>
-          </w:tcPr>
-          <w:p>
-            <w:pPr>
-              <w:pStyle w:val="ConsPlusNormal"/>
-            </w:pPr>
-            <w:r>
-              <w:t xml:space="preserve">Место жительства </w:t>
-            </w:r>
-            <w:r>
-              <w:rPr>
-                <w:lang w:val="en-US"/>
-              </w:rPr>
-              <w:t>$</w:t>
-            </w:r>
-            <w:r>
-              <w:rPr>
-                <w:lang w:val="en-US"/>
-              </w:rPr>
-              <w:t>{</w:t>
-            </w:r>
-            <w:r>
-              <w:rPr>
-                <w:lang w:val="en-US"/>
-              </w:rPr>
-              <w:t>vendor_adress</w:t>
-            </w:r>
-            <w:r>
-              <w:rPr>
-                <w:lang w:val="en-US"/>
-              </w:rPr>
-              <w:t>}</w:t>
-            </w:r>
-          </w:p>
-        </w:tc>
-        <w:tc>
-          <w:tcPr>
-            <w:tcW w:w="4778" w:type="dxa"/>
-            <w:gridSpan w:val="2"/>
-          </w:tcPr>
-          <w:p>
-            <w:pPr>
-              <w:pStyle w:val="ConsPlusNormal"/>
-            </w:pPr>
-            <w:r>
-              <w:t xml:space="preserve">Место жительства </w:t>
-            </w:r>
-            <w:r>
-              <w:rPr>
-                <w:lang w:val="en-US"/>
-              </w:rPr>
-              <w:t>$</w:t>
-            </w:r>
-            <w:r>
-              <w:rPr>
-                <w:lang w:val="en-US"/>
-              </w:rPr>
-              <w:t>{</w:t>
-            </w:r>
-            <w:r>
-              <w:rPr>
-                <w:lang w:val="en-US"/>
-              </w:rPr>
-              <w:t>buyer_adress</w:t>
-            </w:r>
-            <w:r>
-              <w:rPr>
-                <w:lang w:val="en-US"/>
-              </w:rPr>
-              <w:t>}</w:t>
-            </w:r>
-          </w:p>
-        </w:tc>
-      </w:tr>
-      <w:tr>
-        <w:tc>
-          <w:tcPr>
-            <w:tcW w:w="4862" w:type="dxa"/>
-            <w:gridSpan w:val="2"/>
-          </w:tcPr>
-          <w:p>
-            <w:pPr>
-              <w:pStyle w:val="ConsPlusNormal"/>
-            </w:pPr>
-          </w:p>
-        </w:tc>
-        <w:tc>
-          <w:tcPr>
-            <w:tcW w:w="4778" w:type="dxa"/>
-            <w:gridSpan w:val="2"/>
-          </w:tcPr>
-          <w:p>
-            <w:pPr>
-              <w:pStyle w:val="ConsPlusNormal"/>
-            </w:pPr>
+            <w:bookmarkStart w:id="0" w:name="_GoBack"/>
+            <w:bookmarkEnd w:id="0"/>
           </w:p>
         </w:tc>
       </w:tr>

</xml_diff>

<commit_message>
Receipt of money ended
</commit_message>
<xml_diff>
--- a/documents/buy_sale/patterns/act_of_reception.docx
+++ b/documents/buy_sale/patterns/act_of_reception.docx
@@ -1077,8 +1077,6 @@
               </w:rPr>
               <w:t>}</w:t>
             </w:r>
-            <w:bookmarkStart w:id="0" w:name="_GoBack"/>
-            <w:bookmarkEnd w:id="0"/>
           </w:p>
         </w:tc>
       </w:tr>
@@ -1134,7 +1132,7 @@
               <w:rPr>
                 <w:lang w:val="en-US"/>
               </w:rPr>
-              <w:t>fio</w:t>
+              <w:t>name</w:t>
             </w:r>
             <w:r>
               <w:rPr>
@@ -1189,8 +1187,10 @@
               <w:rPr>
                 <w:lang w:val="en-US"/>
               </w:rPr>
-              <w:t>fio</w:t>
-            </w:r>
+              <w:t>name</w:t>
+            </w:r>
+            <w:bookmarkStart w:id="0" w:name="_GoBack"/>
+            <w:bookmarkEnd w:id="0"/>
             <w:r>
               <w:rPr>
                 <w:lang w:val="en-US"/>
@@ -1253,8 +1253,6 @@
         </w:tc>
       </w:tr>
     </w:tbl>
-    <w:p/>
-    <w:p/>
     <w:p/>
     <w:sectPr>
       <w:pgSz w:w="11906" w:h="16838"/>

</xml_diff>

<commit_message>
Act of reception tested for phys-phys
</commit_message>
<xml_diff>
--- a/documents/buy_sale/patterns/act_of_reception.docx
+++ b/documents/buy_sale/patterns/act_of_reception.docx
@@ -242,15 +242,27 @@
         <w:pStyle w:val="ConsPlusNormal"/>
         <w:ind w:firstLine="540"/>
         <w:jc w:val="both"/>
-        <w:rPr>
-          <w:lang w:val="en-US"/>
-        </w:rPr>
-      </w:pPr>
-      <w:r>
-        <w:rPr>
-          <w:lang w:val="en-US"/>
-        </w:rPr>
-        <w:t>${header_doc}</w:t>
+      </w:pPr>
+      <w:r>
+        <w:t>${</w:t>
+      </w:r>
+      <w:r>
+        <w:rPr>
+          <w:lang w:val="en-US"/>
+        </w:rPr>
+        <w:t>header</w:t>
+      </w:r>
+      <w:r>
+        <w:t>_</w:t>
+      </w:r>
+      <w:r>
+        <w:rPr>
+          <w:lang w:val="en-US"/>
+        </w:rPr>
+        <w:t>doc</w:t>
+      </w:r>
+      <w:r>
+        <w:t>}</w:t>
       </w:r>
     </w:p>
     <w:p>
@@ -392,13 +404,52 @@
         <w:jc w:val="both"/>
       </w:pPr>
       <w:r>
-        <w:t>- категория (А, В, С, D, М, прицеп): ${</w:t>
-      </w:r>
-      <w:r>
-        <w:rPr>
-          <w:lang w:val="en-US"/>
-        </w:rPr>
-        <w:t>category</w:t>
+        <w:t xml:space="preserve">- категория (А, В, С, D, М, прицеп): </w:t>
+      </w:r>
+      <w:r>
+        <w:rPr>
+          <w:lang w:val="en-US"/>
+        </w:rPr>
+        <w:t>${category}</w:t>
+      </w:r>
+      <w:bookmarkStart w:id="0" w:name="_GoBack"/>
+      <w:bookmarkEnd w:id="0"/>
+      <w:r>
+        <w:t>;</w:t>
+      </w:r>
+    </w:p>
+    <w:p>
+      <w:pPr>
+        <w:pStyle w:val="ConsPlusNormal"/>
+        <w:ind w:firstLine="540"/>
+        <w:jc w:val="both"/>
+      </w:pPr>
+      <w:r>
+        <w:t>- год изготовления: ${</w:t>
+      </w:r>
+      <w:r>
+        <w:rPr>
+          <w:lang w:val="en-US"/>
+        </w:rPr>
+        <w:t>date</w:t>
+      </w:r>
+      <w:r>
+        <w:t>_</w:t>
+      </w:r>
+      <w:r>
+        <w:rPr>
+          <w:lang w:val="en-US"/>
+        </w:rPr>
+        <w:t>of</w:t>
+      </w:r>
+      <w:r>
+        <w:t>_</w:t>
+      </w:r>
+      <w:r>
+        <w:rPr>
+          <w:lang w:val="en-US"/>
+        </w:rPr>
+        <w:t>product</w:t>
       </w:r>
       <w:r>
         <w:t>};</w:t>
@@ -411,7 +462,234 @@
         <w:jc w:val="both"/>
       </w:pPr>
       <w:r>
-        <w:t>- год изготовления: ${</w:t>
+        <w:t>- модель, N двигателя: ${</w:t>
+      </w:r>
+      <w:r>
+        <w:rPr>
+          <w:lang w:val="en-US"/>
+        </w:rPr>
+        <w:t>engine</w:t>
+      </w:r>
+      <w:r>
+        <w:t>_</w:t>
+      </w:r>
+      <w:r>
+        <w:rPr>
+          <w:lang w:val="en-US"/>
+        </w:rPr>
+        <w:t>model</w:t>
+      </w:r>
+      <w:r>
+        <w:t>};</w:t>
+      </w:r>
+    </w:p>
+    <w:p>
+      <w:pPr>
+        <w:pStyle w:val="ConsPlusNormal"/>
+        <w:ind w:firstLine="540"/>
+        <w:jc w:val="both"/>
+      </w:pPr>
+      <w:r>
+        <w:t>- шасси (рама) N: ${</w:t>
+      </w:r>
+      <w:r>
+        <w:rPr>
+          <w:lang w:val="en-US"/>
+        </w:rPr>
+        <w:t>shassi</w:t>
+      </w:r>
+      <w:r>
+        <w:t>};</w:t>
+      </w:r>
+    </w:p>
+    <w:p>
+      <w:pPr>
+        <w:pStyle w:val="ConsPlusNormal"/>
+        <w:ind w:firstLine="540"/>
+        <w:jc w:val="both"/>
+      </w:pPr>
+      <w:r>
+        <w:t>- кузов (кабина, прицеп) N: ${</w:t>
+      </w:r>
+      <w:r>
+        <w:rPr>
+          <w:lang w:val="en-US"/>
+        </w:rPr>
+        <w:t>carcass</w:t>
+      </w:r>
+      <w:r>
+        <w:t>};</w:t>
+      </w:r>
+    </w:p>
+    <w:p>
+      <w:pPr>
+        <w:pStyle w:val="ConsPlusNormal"/>
+        <w:ind w:firstLine="540"/>
+        <w:jc w:val="both"/>
+      </w:pPr>
+      <w:r>
+        <w:t>- цвет кузова (кабины, прицепа): ${</w:t>
+      </w:r>
+      <w:r>
+        <w:rPr>
+          <w:lang w:val="en-US"/>
+        </w:rPr>
+        <w:t>color</w:t>
+      </w:r>
+      <w:r>
+        <w:t>_</w:t>
+      </w:r>
+      <w:r>
+        <w:rPr>
+          <w:lang w:val="en-US"/>
+        </w:rPr>
+        <w:t>carcass</w:t>
+      </w:r>
+      <w:r>
+        <w:t>};</w:t>
+      </w:r>
+    </w:p>
+    <w:p>
+      <w:pPr>
+        <w:pStyle w:val="ConsPlusNormal"/>
+        <w:ind w:firstLine="540"/>
+        <w:jc w:val="both"/>
+      </w:pPr>
+      <w:r>
+        <w:t>-иные индивидуализирующие признаки (голограммы, рисунки и т.д.): ${</w:t>
+      </w:r>
+      <w:r>
+        <w:rPr>
+          <w:lang w:val="en-US"/>
+        </w:rPr>
+        <w:t>other</w:t>
+      </w:r>
+      <w:r>
+        <w:t>_</w:t>
+      </w:r>
+      <w:r>
+        <w:rPr>
+          <w:lang w:val="en-US"/>
+        </w:rPr>
+        <w:t>parameters</w:t>
+      </w:r>
+      <w:r>
+        <w:t>}.</w:t>
+      </w:r>
+    </w:p>
+    <w:p>
+      <w:pPr>
+        <w:pStyle w:val="ConsPlusNormal"/>
+        <w:ind w:firstLine="540"/>
+        <w:jc w:val="both"/>
+      </w:pPr>
+      <w:r>
+        <w:t>Паспорт транспортного средства (</w:t>
+      </w:r>
+      <w:r>
+        <w:t>ПТС): серия</w:t>
+      </w:r>
+      <w:r>
+        <w:t xml:space="preserve"> ${</w:t>
+      </w:r>
+      <w:r>
+        <w:rPr>
+          <w:lang w:val="en-US"/>
+        </w:rPr>
+        <w:t>serial</w:t>
+      </w:r>
+      <w:r>
+        <w:t>_</w:t>
+      </w:r>
+      <w:r>
+        <w:rPr>
+          <w:lang w:val="en-US"/>
+        </w:rPr>
+        <w:t>car</w:t>
+      </w:r>
+      <w:r>
+        <w:t>}</w:t>
+      </w:r>
+      <w:r>
+        <w:t>, N</w:t>
+      </w:r>
+      <w:r>
+        <w:t xml:space="preserve"> ${</w:t>
+      </w:r>
+      <w:r>
+        <w:rPr>
+          <w:lang w:val="en-US"/>
+        </w:rPr>
+        <w:t>number</w:t>
+      </w:r>
+      <w:r>
+        <w:t>_</w:t>
+      </w:r>
+      <w:r>
+        <w:rPr>
+          <w:lang w:val="en-US"/>
+        </w:rPr>
+        <w:t>of</w:t>
+      </w:r>
+      <w:r>
+        <w:t>_</w:t>
+      </w:r>
+      <w:r>
+        <w:rPr>
+          <w:lang w:val="en-US"/>
+        </w:rPr>
+        <w:t>serial</w:t>
+      </w:r>
+      <w:r>
+        <w:t>_</w:t>
+      </w:r>
+      <w:r>
+        <w:rPr>
+          <w:lang w:val="en-US"/>
+        </w:rPr>
+        <w:t>car</w:t>
+      </w:r>
+      <w:r>
+        <w:t>}</w:t>
+      </w:r>
+      <w:r>
+        <w:t>, выдан</w:t>
+      </w:r>
+      <w:r>
+        <w:t xml:space="preserve"> ${</w:t>
+      </w:r>
+      <w:r>
+        <w:rPr>
+          <w:lang w:val="en-US"/>
+        </w:rPr>
+        <w:t>bywho</w:t>
+      </w:r>
+      <w:r>
+        <w:t>_</w:t>
+      </w:r>
+      <w:r>
+        <w:rPr>
+          <w:lang w:val="en-US"/>
+        </w:rPr>
+        <w:t>serial</w:t>
+      </w:r>
+      <w:r>
+        <w:t>_</w:t>
+      </w:r>
+      <w:r>
+        <w:rPr>
+          <w:lang w:val="en-US"/>
+        </w:rPr>
+        <w:t>car</w:t>
+      </w:r>
+      <w:r>
+        <w:t>}</w:t>
+      </w:r>
+      <w:r>
+        <w:t>, дата выдачи</w:t>
+      </w:r>
+      <w:r>
+        <w:t xml:space="preserve"> ${</w:t>
       </w:r>
       <w:r>
         <w:rPr>
@@ -435,153 +713,6 @@
         <w:rPr>
           <w:lang w:val="en-US"/>
         </w:rPr>
-        <w:t>product</w:t>
-      </w:r>
-      <w:r>
-        <w:t>};</w:t>
-      </w:r>
-    </w:p>
-    <w:p>
-      <w:pPr>
-        <w:pStyle w:val="ConsPlusNormal"/>
-        <w:ind w:firstLine="540"/>
-        <w:jc w:val="both"/>
-      </w:pPr>
-      <w:r>
-        <w:t>- модель, N двигателя: ${</w:t>
-      </w:r>
-      <w:r>
-        <w:rPr>
-          <w:lang w:val="en-US"/>
-        </w:rPr>
-        <w:t>engine</w:t>
-      </w:r>
-      <w:r>
-        <w:t>_</w:t>
-      </w:r>
-      <w:r>
-        <w:rPr>
-          <w:lang w:val="en-US"/>
-        </w:rPr>
-        <w:t>model</w:t>
-      </w:r>
-      <w:r>
-        <w:t>};</w:t>
-      </w:r>
-    </w:p>
-    <w:p>
-      <w:pPr>
-        <w:pStyle w:val="ConsPlusNormal"/>
-        <w:ind w:firstLine="540"/>
-        <w:jc w:val="both"/>
-      </w:pPr>
-      <w:r>
-        <w:t>- шасси (рама) N: ${</w:t>
-      </w:r>
-      <w:r>
-        <w:rPr>
-          <w:lang w:val="en-US"/>
-        </w:rPr>
-        <w:t>shassi</w:t>
-      </w:r>
-      <w:r>
-        <w:t>};</w:t>
-      </w:r>
-    </w:p>
-    <w:p>
-      <w:pPr>
-        <w:pStyle w:val="ConsPlusNormal"/>
-        <w:ind w:firstLine="540"/>
-        <w:jc w:val="both"/>
-      </w:pPr>
-      <w:r>
-        <w:t>- кузов (кабина, прицеп) N: ${</w:t>
-      </w:r>
-      <w:r>
-        <w:rPr>
-          <w:lang w:val="en-US"/>
-        </w:rPr>
-        <w:t>carcass</w:t>
-      </w:r>
-      <w:r>
-        <w:t>};</w:t>
-      </w:r>
-    </w:p>
-    <w:p>
-      <w:pPr>
-        <w:pStyle w:val="ConsPlusNormal"/>
-        <w:ind w:firstLine="540"/>
-        <w:jc w:val="both"/>
-      </w:pPr>
-      <w:r>
-        <w:t>- цвет кузова (кабины, прицепа): ${</w:t>
-      </w:r>
-      <w:r>
-        <w:rPr>
-          <w:lang w:val="en-US"/>
-        </w:rPr>
-        <w:t>color</w:t>
-      </w:r>
-      <w:r>
-        <w:t>_</w:t>
-      </w:r>
-      <w:r>
-        <w:rPr>
-          <w:lang w:val="en-US"/>
-        </w:rPr>
-        <w:t>carcass</w:t>
-      </w:r>
-      <w:r>
-        <w:t>};</w:t>
-      </w:r>
-    </w:p>
-    <w:p>
-      <w:pPr>
-        <w:pStyle w:val="ConsPlusNormal"/>
-        <w:ind w:firstLine="540"/>
-        <w:jc w:val="both"/>
-      </w:pPr>
-      <w:r>
-        <w:t>-иные индивидуализирующие признаки (голограммы, рисунки и т.д.): ${</w:t>
-      </w:r>
-      <w:r>
-        <w:rPr>
-          <w:lang w:val="en-US"/>
-        </w:rPr>
-        <w:t>other</w:t>
-      </w:r>
-      <w:r>
-        <w:t>_</w:t>
-      </w:r>
-      <w:r>
-        <w:rPr>
-          <w:lang w:val="en-US"/>
-        </w:rPr>
-        <w:t>parameters</w:t>
-      </w:r>
-      <w:r>
-        <w:t>}.</w:t>
-      </w:r>
-    </w:p>
-    <w:p>
-      <w:pPr>
-        <w:pStyle w:val="ConsPlusNormal"/>
-        <w:ind w:firstLine="540"/>
-        <w:jc w:val="both"/>
-      </w:pPr>
-      <w:r>
-        <w:t>Паспорт транспортного средства (</w:t>
-      </w:r>
-      <w:r>
-        <w:t>ПТС): серия</w:t>
-      </w:r>
-      <w:r>
-        <w:t xml:space="preserve"> ${</w:t>
-      </w:r>
-      <w:r>
-        <w:rPr>
-          <w:lang w:val="en-US"/>
-        </w:rPr>
         <w:t>serial</w:t>
       </w:r>
       <w:r>
@@ -596,17 +727,36 @@
       <w:r>
         <w:t>}</w:t>
       </w:r>
-      <w:r>
-        <w:t>, N</w:t>
-      </w:r>
-      <w:r>
-        <w:t xml:space="preserve"> ${</w:t>
-      </w:r>
-      <w:r>
-        <w:rPr>
-          <w:lang w:val="en-US"/>
-        </w:rPr>
-        <w:t>number</w:t>
+    </w:p>
+    <w:p>
+      <w:pPr>
+        <w:pStyle w:val="ConsPlusNormal"/>
+        <w:ind w:firstLine="540"/>
+        <w:jc w:val="both"/>
+      </w:pPr>
+      <w:r>
+        <w:t xml:space="preserve">Транспортное средство передается в соответствии с </w:t>
+      </w:r>
+      <w:r>
+        <w:t>договором</w:t>
+      </w:r>
+      <w:r>
+        <w:t xml:space="preserve"> купли-продажи транспортного средства от </w:t>
+      </w:r>
+      <w:r>
+        <w:t>${</w:t>
+      </w:r>
+      <w:r>
+        <w:rPr>
+          <w:lang w:val="en-US"/>
+        </w:rPr>
+        <w:t>da</w:t>
+      </w:r>
+      <w:r>
+        <w:rPr>
+          <w:lang w:val="en-US"/>
+        </w:rPr>
+        <w:t>te</w:t>
       </w:r>
       <w:r>
         <w:t>_</w:t>
@@ -624,113 +774,29 @@
         <w:rPr>
           <w:lang w:val="en-US"/>
         </w:rPr>
-        <w:t>serial</w:t>
-      </w:r>
-      <w:r>
-        <w:t>_</w:t>
-      </w:r>
-      <w:r>
-        <w:rPr>
-          <w:lang w:val="en-US"/>
-        </w:rPr>
-        <w:t>car</w:t>
+        <w:t>contract</w:t>
       </w:r>
       <w:r>
         <w:t>}</w:t>
       </w:r>
       <w:r>
-        <w:t>, выдан</w:t>
-      </w:r>
-      <w:r>
-        <w:t xml:space="preserve"> ${ </w:t>
-      </w:r>
-      <w:r>
-        <w:rPr>
-          <w:lang w:val="en-US"/>
-        </w:rPr>
-        <w:t>bywho</w:t>
-      </w:r>
-      <w:r>
-        <w:t>_</w:t>
-      </w:r>
-      <w:r>
-        <w:rPr>
-          <w:lang w:val="en-US"/>
-        </w:rPr>
-        <w:t>serial</w:t>
-      </w:r>
-      <w:r>
-        <w:t>_</w:t>
-      </w:r>
-      <w:r>
-        <w:rPr>
-          <w:lang w:val="en-US"/>
-        </w:rPr>
-        <w:t>car</w:t>
-      </w:r>
-      <w:r>
-        <w:t>}</w:t>
-      </w:r>
-      <w:r>
-        <w:t>, дата выдачи</w:t>
-      </w:r>
-      <w:r>
-        <w:t xml:space="preserve"> ${</w:t>
-      </w:r>
-      <w:r>
-        <w:rPr>
-          <w:lang w:val="en-US"/>
-        </w:rPr>
-        <w:t>date</w:t>
-      </w:r>
-      <w:r>
-        <w:t>_</w:t>
-      </w:r>
-      <w:r>
-        <w:rPr>
-          <w:lang w:val="en-US"/>
-        </w:rPr>
-        <w:t>of</w:t>
-      </w:r>
-      <w:r>
-        <w:t>_</w:t>
-      </w:r>
-      <w:r>
-        <w:rPr>
-          <w:lang w:val="en-US"/>
-        </w:rPr>
-        <w:t>serial</w:t>
-      </w:r>
-      <w:r>
-        <w:t>_</w:t>
-      </w:r>
-      <w:r>
-        <w:rPr>
-          <w:lang w:val="en-US"/>
-        </w:rPr>
-        <w:t>car</w:t>
-      </w:r>
-      <w:r>
-        <w:t>}</w:t>
-      </w:r>
-      <w:r>
-        <w:t>.</w:t>
-      </w:r>
-    </w:p>
-    <w:p>
-      <w:pPr>
-        <w:pStyle w:val="ConsPlusNormal"/>
-        <w:ind w:firstLine="540"/>
-        <w:jc w:val="both"/>
-      </w:pPr>
-      <w:r>
-        <w:t xml:space="preserve">Транспортное средство передается в соответствии с </w:t>
-      </w:r>
-      <w:r>
-        <w:t>договором</w:t>
-      </w:r>
-      <w:r>
-        <w:t xml:space="preserve"> купли-продажи транспортного средства от </w:t>
+        <w:t xml:space="preserve"> </w:t>
+      </w:r>
+      <w:r>
+        <w:t>(далее - Договор).</w:t>
+      </w:r>
+    </w:p>
+    <w:p>
+      <w:pPr>
+        <w:pStyle w:val="ConsPlusNormal"/>
+        <w:ind w:firstLine="540"/>
+        <w:jc w:val="both"/>
+      </w:pPr>
+      <w:r>
+        <w:t xml:space="preserve">2. Транспортное средство оснащено следующим серийным оборудованием и комплектующими изделиями, установленными заводом-изготовителем, а также дополнительным </w:t>
+      </w:r>
+      <w:r>
+        <w:t xml:space="preserve">оборудованием: </w:t>
       </w:r>
       <w:r>
         <w:t>${</w:t>
@@ -739,61 +805,6 @@
         <w:rPr>
           <w:lang w:val="en-US"/>
         </w:rPr>
-        <w:t>da</w:t>
-      </w:r>
-      <w:r>
-        <w:rPr>
-          <w:lang w:val="en-US"/>
-        </w:rPr>
-        <w:t>te</w:t>
-      </w:r>
-      <w:r>
-        <w:t>_</w:t>
-      </w:r>
-      <w:r>
-        <w:rPr>
-          <w:lang w:val="en-US"/>
-        </w:rPr>
-        <w:t>of</w:t>
-      </w:r>
-      <w:r>
-        <w:t>_</w:t>
-      </w:r>
-      <w:r>
-        <w:rPr>
-          <w:lang w:val="en-US"/>
-        </w:rPr>
-        <w:t>contract</w:t>
-      </w:r>
-      <w:r>
-        <w:t>}</w:t>
-      </w:r>
-      <w:r>
-        <w:t xml:space="preserve"> </w:t>
-      </w:r>
-      <w:r>
-        <w:t>(далее - Договор).</w:t>
-      </w:r>
-    </w:p>
-    <w:p>
-      <w:pPr>
-        <w:pStyle w:val="ConsPlusNormal"/>
-        <w:ind w:firstLine="540"/>
-        <w:jc w:val="both"/>
-      </w:pPr>
-      <w:r>
-        <w:t xml:space="preserve">2. Транспортное средство оснащено следующим серийным оборудованием и комплектующими изделиями, установленными заводом-изготовителем, а также дополнительным </w:t>
-      </w:r>
-      <w:r>
-        <w:t xml:space="preserve">оборудованием: </w:t>
-      </w:r>
-      <w:r>
-        <w:t>${</w:t>
-      </w:r>
-      <w:r>
-        <w:rPr>
-          <w:lang w:val="en-US"/>
-        </w:rPr>
         <w:t>additional</w:t>
       </w:r>
       <w:r>
@@ -804,6 +815,15 @@
           <w:lang w:val="en-US"/>
         </w:rPr>
         <w:t>devices</w:t>
+      </w:r>
+      <w:r>
+        <w:t>_</w:t>
+      </w:r>
+      <w:r>
+        <w:rPr>
+          <w:lang w:val="en-US"/>
+        </w:rPr>
+        <w:t>array</w:t>
       </w:r>
       <w:r>
         <w:t>}</w:t>
@@ -1189,8 +1209,6 @@
               </w:rPr>
               <w:t>name</w:t>
             </w:r>
-            <w:bookmarkStart w:id="0" w:name="_GoBack"/>
-            <w:bookmarkEnd w:id="0"/>
             <w:r>
               <w:rPr>
                 <w:lang w:val="en-US"/>

</xml_diff>

<commit_message>
Package of fixes. Enter symbol, headers and others
</commit_message>
<xml_diff>
--- a/documents/buy_sale/patterns/act_of_reception.docx
+++ b/documents/buy_sale/patterns/act_of_reception.docx
@@ -575,418 +575,402 @@
       <w:r>
         <w:t xml:space="preserve"> признак</w:t>
       </w:r>
+      <w:r>
+        <w:t>: ${</w:t>
+      </w:r>
+      <w:r>
+        <w:rPr>
+          <w:lang w:val="en-US"/>
+        </w:rPr>
+        <w:t>other</w:t>
+      </w:r>
+      <w:r>
+        <w:t>_</w:t>
+      </w:r>
+      <w:r>
+        <w:rPr>
+          <w:lang w:val="en-US"/>
+        </w:rPr>
+        <w:t>parameters</w:t>
+      </w:r>
+      <w:r>
+        <w:t>}.</w:t>
+      </w:r>
+    </w:p>
+    <w:p>
+      <w:pPr>
+        <w:pStyle w:val="ConsPlusNormal"/>
+        <w:ind w:firstLine="540"/>
+        <w:jc w:val="both"/>
+      </w:pPr>
+      <w:r>
+        <w:t>Паспорт транспортного средства (</w:t>
+      </w:r>
+      <w:r>
+        <w:t>ПТС): серия</w:t>
+      </w:r>
+      <w:r>
+        <w:t xml:space="preserve"> ${</w:t>
+      </w:r>
+      <w:r>
+        <w:rPr>
+          <w:lang w:val="en-US"/>
+        </w:rPr>
+        <w:t>serial</w:t>
+      </w:r>
+      <w:r>
+        <w:t>_</w:t>
+      </w:r>
+      <w:r>
+        <w:rPr>
+          <w:lang w:val="en-US"/>
+        </w:rPr>
+        <w:t>car</w:t>
+      </w:r>
+      <w:r>
+        <w:t>}</w:t>
+      </w:r>
+      <w:r>
+        <w:t>, N</w:t>
+      </w:r>
+      <w:r>
+        <w:t xml:space="preserve"> ${</w:t>
+      </w:r>
+      <w:r>
+        <w:rPr>
+          <w:lang w:val="en-US"/>
+        </w:rPr>
+        <w:t>number</w:t>
+      </w:r>
+      <w:r>
+        <w:t>_</w:t>
+      </w:r>
+      <w:r>
+        <w:rPr>
+          <w:lang w:val="en-US"/>
+        </w:rPr>
+        <w:t>of</w:t>
+      </w:r>
+      <w:r>
+        <w:t>_</w:t>
+      </w:r>
+      <w:r>
+        <w:rPr>
+          <w:lang w:val="en-US"/>
+        </w:rPr>
+        <w:t>serial</w:t>
+      </w:r>
+      <w:r>
+        <w:t>_</w:t>
+      </w:r>
+      <w:r>
+        <w:rPr>
+          <w:lang w:val="en-US"/>
+        </w:rPr>
+        <w:t>car</w:t>
+      </w:r>
+      <w:r>
+        <w:t>}</w:t>
+      </w:r>
+      <w:r>
+        <w:t>, выдан</w:t>
+      </w:r>
+      <w:r>
+        <w:t xml:space="preserve"> ${</w:t>
+      </w:r>
+      <w:proofErr w:type="spellStart"/>
+      <w:r>
+        <w:rPr>
+          <w:lang w:val="en-US"/>
+        </w:rPr>
+        <w:t>bywho</w:t>
+      </w:r>
+      <w:proofErr w:type="spellEnd"/>
+      <w:r>
+        <w:t>_</w:t>
+      </w:r>
+      <w:r>
+        <w:rPr>
+          <w:lang w:val="en-US"/>
+        </w:rPr>
+        <w:t>serial</w:t>
+      </w:r>
+      <w:r>
+        <w:t>_</w:t>
+      </w:r>
+      <w:r>
+        <w:rPr>
+          <w:lang w:val="en-US"/>
+        </w:rPr>
+        <w:t>car</w:t>
+      </w:r>
+      <w:r>
+        <w:t>}</w:t>
+      </w:r>
+      <w:r>
+        <w:t>, дата выдачи</w:t>
+      </w:r>
+      <w:r>
+        <w:t xml:space="preserve"> ${</w:t>
+      </w:r>
+      <w:r>
+        <w:rPr>
+          <w:lang w:val="en-US"/>
+        </w:rPr>
+        <w:t>date</w:t>
+      </w:r>
+      <w:r>
+        <w:t>_</w:t>
+      </w:r>
+      <w:r>
+        <w:rPr>
+          <w:lang w:val="en-US"/>
+        </w:rPr>
+        <w:t>of</w:t>
+      </w:r>
+      <w:r>
+        <w:t>_</w:t>
+      </w:r>
+      <w:r>
+        <w:rPr>
+          <w:lang w:val="en-US"/>
+        </w:rPr>
+        <w:t>serial</w:t>
+      </w:r>
+      <w:r>
+        <w:t>_</w:t>
+      </w:r>
+      <w:r>
+        <w:rPr>
+          <w:lang w:val="en-US"/>
+        </w:rPr>
+        <w:t>car</w:t>
+      </w:r>
+      <w:r>
+        <w:t>}</w:t>
+      </w:r>
+    </w:p>
+    <w:p>
+      <w:pPr>
+        <w:pStyle w:val="ConsPlusNormal"/>
+        <w:ind w:firstLine="540"/>
+        <w:jc w:val="both"/>
+      </w:pPr>
+      <w:r>
+        <w:t xml:space="preserve">Транспортное средство передается в соответствии с </w:t>
+      </w:r>
+      <w:r>
+        <w:t>договором</w:t>
+      </w:r>
+      <w:r>
+        <w:t xml:space="preserve"> купли-продажи транспортного средства от </w:t>
+      </w:r>
+      <w:r>
+        <w:t>${</w:t>
+      </w:r>
+      <w:r>
+        <w:rPr>
+          <w:lang w:val="en-US"/>
+        </w:rPr>
+        <w:t>da</w:t>
+      </w:r>
+      <w:r>
+        <w:rPr>
+          <w:lang w:val="en-US"/>
+        </w:rPr>
+        <w:t>te</w:t>
+      </w:r>
+      <w:r>
+        <w:t>_</w:t>
+      </w:r>
+      <w:r>
+        <w:rPr>
+          <w:lang w:val="en-US"/>
+        </w:rPr>
+        <w:t>of</w:t>
+      </w:r>
+      <w:r>
+        <w:t>_</w:t>
+      </w:r>
+      <w:r>
+        <w:rPr>
+          <w:lang w:val="en-US"/>
+        </w:rPr>
+        <w:t>contract</w:t>
+      </w:r>
+      <w:r>
+        <w:t>}</w:t>
+      </w:r>
+      <w:r>
+        <w:t xml:space="preserve"> </w:t>
+      </w:r>
+      <w:r>
+        <w:t>(далее - Договор).</w:t>
+      </w:r>
+    </w:p>
+    <w:p>
+      <w:pPr>
+        <w:pStyle w:val="ConsPlusNormal"/>
+        <w:ind w:firstLine="540"/>
+        <w:jc w:val="both"/>
+      </w:pPr>
+      <w:r>
+        <w:t xml:space="preserve">2. Транспортное средство оснащено следующим серийным оборудованием и комплектующими изделиями, установленными заводом-изготовителем, а также дополнительным </w:t>
+      </w:r>
+      <w:r>
+        <w:t xml:space="preserve">оборудованием: </w:t>
+      </w:r>
+      <w:r>
+        <w:t>${</w:t>
+      </w:r>
+      <w:r>
+        <w:rPr>
+          <w:lang w:val="en-US"/>
+        </w:rPr>
+        <w:t>additional</w:t>
+      </w:r>
+      <w:r>
+        <w:t>_</w:t>
+      </w:r>
+      <w:r>
+        <w:rPr>
+          <w:lang w:val="en-US"/>
+        </w:rPr>
+        <w:t>devices</w:t>
+      </w:r>
+      <w:r>
+        <w:t>_</w:t>
+      </w:r>
+      <w:r>
+        <w:rPr>
+          <w:lang w:val="en-US"/>
+        </w:rPr>
+        <w:t>array</w:t>
+      </w:r>
+      <w:r>
+        <w:t>}</w:t>
+      </w:r>
+    </w:p>
+    <w:p>
+      <w:pPr>
+        <w:pStyle w:val="ConsPlusNormal"/>
+        <w:ind w:firstLine="540"/>
+        <w:jc w:val="both"/>
+      </w:pPr>
+      <w:r>
+        <w:t xml:space="preserve">3. Со слов Продавца, в двигатель залито масло марки </w:t>
+      </w:r>
+      <w:r>
+        <w:t>${</w:t>
+      </w:r>
+      <w:r>
+        <w:rPr>
+          <w:lang w:val="en-US"/>
+        </w:rPr>
+        <w:t>oil</w:t>
+      </w:r>
+      <w:r>
+        <w:t>_</w:t>
+      </w:r>
+      <w:r>
+        <w:rPr>
+          <w:lang w:val="en-US"/>
+        </w:rPr>
+        <w:t>in</w:t>
+      </w:r>
+      <w:r>
+        <w:t>_</w:t>
+      </w:r>
+      <w:r>
+        <w:rPr>
+          <w:lang w:val="en-US"/>
+        </w:rPr>
+        <w:t>car</w:t>
+      </w:r>
+      <w:r>
+        <w:t>}</w:t>
+      </w:r>
+      <w:r>
+        <w:t>.</w:t>
+      </w:r>
+    </w:p>
+    <w:p>
+      <w:pPr>
+        <w:pStyle w:val="ConsPlusNormal"/>
+        <w:ind w:firstLine="540"/>
+        <w:jc w:val="both"/>
+      </w:pPr>
+      <w:r>
+        <w:t xml:space="preserve">4. При осмотре обнаружены следующие повреждения и эксплуатационные дефекты транспортного средства: </w:t>
+      </w:r>
+      <w:r>
+        <w:t>${</w:t>
+      </w:r>
+      <w:r>
+        <w:rPr>
+          <w:lang w:val="en-US"/>
+        </w:rPr>
+        <w:t>defects</w:t>
+      </w:r>
+      <w:r>
+        <w:t>}</w:t>
+      </w:r>
+      <w:r>
+        <w:t>.</w:t>
+      </w:r>
+    </w:p>
+    <w:p>
+      <w:pPr>
+        <w:pStyle w:val="ConsPlusNormal"/>
+        <w:ind w:firstLine="540"/>
+        <w:jc w:val="both"/>
+      </w:pPr>
+      <w:r>
+        <w:t xml:space="preserve">5. Транспортное средство передано с нарушением следующих условий о комплектности: </w:t>
+      </w:r>
+      <w:r>
+        <w:t>${</w:t>
+      </w:r>
+      <w:r>
+        <w:rPr>
+          <w:lang w:val="en-US"/>
+        </w:rPr>
+        <w:t>features</w:t>
+      </w:r>
+      <w:r>
+        <w:t>}</w:t>
+      </w:r>
+      <w:r>
+        <w:t>.</w:t>
+      </w:r>
+    </w:p>
+    <w:p>
+      <w:pPr>
+        <w:pStyle w:val="ConsPlusNormal"/>
+        <w:ind w:firstLine="540"/>
+        <w:jc w:val="both"/>
+      </w:pPr>
+      <w:r>
+        <w:t xml:space="preserve">6. Продавец передает, а Покупатель получает: </w:t>
+      </w:r>
+    </w:p>
+    <w:p>
+      <w:pPr>
+        <w:pStyle w:val="ConsPlusNormal"/>
+        <w:ind w:firstLine="540"/>
+        <w:jc w:val="both"/>
+      </w:pPr>
+      <w:r>
+        <w:t xml:space="preserve">- все документы на транспортное средство, инструменты и принадлежности, указанные в </w:t>
+      </w:r>
+      <w:r>
+        <w:t>Договоре</w:t>
+      </w:r>
+      <w:r>
+        <w:t>.</w:t>
+      </w:r>
       <w:bookmarkStart w:id="0" w:name="_GoBack"/>
       <w:bookmarkEnd w:id="0"/>
-      <w:r>
-        <w:t>: ${</w:t>
-      </w:r>
-      <w:r>
-        <w:rPr>
-          <w:lang w:val="en-US"/>
-        </w:rPr>
-        <w:t>other</w:t>
-      </w:r>
-      <w:r>
-        <w:t>_</w:t>
-      </w:r>
-      <w:r>
-        <w:rPr>
-          <w:lang w:val="en-US"/>
-        </w:rPr>
-        <w:t>parameters</w:t>
-      </w:r>
-      <w:r>
-        <w:t>}.</w:t>
-      </w:r>
-    </w:p>
-    <w:p>
-      <w:pPr>
-        <w:pStyle w:val="ConsPlusNormal"/>
-        <w:ind w:firstLine="540"/>
-        <w:jc w:val="both"/>
-      </w:pPr>
-      <w:r>
-        <w:t>Паспорт транспортного средства (</w:t>
-      </w:r>
-      <w:r>
-        <w:t>ПТС): серия</w:t>
-      </w:r>
-      <w:r>
-        <w:t xml:space="preserve"> ${</w:t>
-      </w:r>
-      <w:r>
-        <w:rPr>
-          <w:lang w:val="en-US"/>
-        </w:rPr>
-        <w:t>serial</w:t>
-      </w:r>
-      <w:r>
-        <w:t>_</w:t>
-      </w:r>
-      <w:r>
-        <w:rPr>
-          <w:lang w:val="en-US"/>
-        </w:rPr>
-        <w:t>car</w:t>
-      </w:r>
-      <w:r>
-        <w:t>}</w:t>
-      </w:r>
-      <w:r>
-        <w:t>, N</w:t>
-      </w:r>
-      <w:r>
-        <w:t xml:space="preserve"> ${</w:t>
-      </w:r>
-      <w:r>
-        <w:rPr>
-          <w:lang w:val="en-US"/>
-        </w:rPr>
-        <w:t>number</w:t>
-      </w:r>
-      <w:r>
-        <w:t>_</w:t>
-      </w:r>
-      <w:r>
-        <w:rPr>
-          <w:lang w:val="en-US"/>
-        </w:rPr>
-        <w:t>of</w:t>
-      </w:r>
-      <w:r>
-        <w:t>_</w:t>
-      </w:r>
-      <w:r>
-        <w:rPr>
-          <w:lang w:val="en-US"/>
-        </w:rPr>
-        <w:t>serial</w:t>
-      </w:r>
-      <w:r>
-        <w:t>_</w:t>
-      </w:r>
-      <w:r>
-        <w:rPr>
-          <w:lang w:val="en-US"/>
-        </w:rPr>
-        <w:t>car</w:t>
-      </w:r>
-      <w:r>
-        <w:t>}</w:t>
-      </w:r>
-      <w:r>
-        <w:t>, выдан</w:t>
-      </w:r>
-      <w:r>
-        <w:t xml:space="preserve"> ${</w:t>
-      </w:r>
-      <w:proofErr w:type="spellStart"/>
-      <w:r>
-        <w:rPr>
-          <w:lang w:val="en-US"/>
-        </w:rPr>
-        <w:t>bywho</w:t>
-      </w:r>
-      <w:proofErr w:type="spellEnd"/>
-      <w:r>
-        <w:t>_</w:t>
-      </w:r>
-      <w:r>
-        <w:rPr>
-          <w:lang w:val="en-US"/>
-        </w:rPr>
-        <w:t>serial</w:t>
-      </w:r>
-      <w:r>
-        <w:t>_</w:t>
-      </w:r>
-      <w:r>
-        <w:rPr>
-          <w:lang w:val="en-US"/>
-        </w:rPr>
-        <w:t>car</w:t>
-      </w:r>
-      <w:r>
-        <w:t>}</w:t>
-      </w:r>
-      <w:r>
-        <w:t>, дата выдачи</w:t>
-      </w:r>
-      <w:r>
-        <w:t xml:space="preserve"> ${</w:t>
-      </w:r>
-      <w:r>
-        <w:rPr>
-          <w:lang w:val="en-US"/>
-        </w:rPr>
-        <w:t>date</w:t>
-      </w:r>
-      <w:r>
-        <w:t>_</w:t>
-      </w:r>
-      <w:r>
-        <w:rPr>
-          <w:lang w:val="en-US"/>
-        </w:rPr>
-        <w:t>of</w:t>
-      </w:r>
-      <w:r>
-        <w:t>_</w:t>
-      </w:r>
-      <w:r>
-        <w:rPr>
-          <w:lang w:val="en-US"/>
-        </w:rPr>
-        <w:t>serial</w:t>
-      </w:r>
-      <w:r>
-        <w:t>_</w:t>
-      </w:r>
-      <w:r>
-        <w:rPr>
-          <w:lang w:val="en-US"/>
-        </w:rPr>
-        <w:t>car</w:t>
-      </w:r>
-      <w:r>
-        <w:t>}</w:t>
-      </w:r>
-    </w:p>
-    <w:p>
-      <w:pPr>
-        <w:pStyle w:val="ConsPlusNormal"/>
-        <w:ind w:firstLine="540"/>
-        <w:jc w:val="both"/>
-      </w:pPr>
-      <w:r>
-        <w:t xml:space="preserve">Транспортное средство передается в соответствии с </w:t>
-      </w:r>
-      <w:r>
-        <w:t>договором</w:t>
-      </w:r>
-      <w:r>
-        <w:t xml:space="preserve"> купли-продажи транспортного средства от </w:t>
-      </w:r>
-      <w:r>
-        <w:t>${</w:t>
-      </w:r>
-      <w:r>
-        <w:rPr>
-          <w:lang w:val="en-US"/>
-        </w:rPr>
-        <w:t>da</w:t>
-      </w:r>
-      <w:r>
-        <w:rPr>
-          <w:lang w:val="en-US"/>
-        </w:rPr>
-        <w:t>te</w:t>
-      </w:r>
-      <w:r>
-        <w:t>_</w:t>
-      </w:r>
-      <w:r>
-        <w:rPr>
-          <w:lang w:val="en-US"/>
-        </w:rPr>
-        <w:t>of</w:t>
-      </w:r>
-      <w:r>
-        <w:t>_</w:t>
-      </w:r>
-      <w:r>
-        <w:rPr>
-          <w:lang w:val="en-US"/>
-        </w:rPr>
-        <w:t>contract</w:t>
-      </w:r>
-      <w:r>
-        <w:t>}</w:t>
-      </w:r>
-      <w:r>
-        <w:t xml:space="preserve"> </w:t>
-      </w:r>
-      <w:r>
-        <w:t>(далее - Договор).</w:t>
-      </w:r>
-    </w:p>
-    <w:p>
-      <w:pPr>
-        <w:pStyle w:val="ConsPlusNormal"/>
-        <w:ind w:firstLine="540"/>
-        <w:jc w:val="both"/>
-      </w:pPr>
-      <w:r>
-        <w:t xml:space="preserve">2. Транспортное средство оснащено следующим серийным оборудованием и комплектующими изделиями, установленными заводом-изготовителем, а также дополнительным </w:t>
-      </w:r>
-      <w:r>
-        <w:t xml:space="preserve">оборудованием: </w:t>
-      </w:r>
-      <w:r>
-        <w:t>${</w:t>
-      </w:r>
-      <w:r>
-        <w:rPr>
-          <w:lang w:val="en-US"/>
-        </w:rPr>
-        <w:t>additional</w:t>
-      </w:r>
-      <w:r>
-        <w:t>_</w:t>
-      </w:r>
-      <w:r>
-        <w:rPr>
-          <w:lang w:val="en-US"/>
-        </w:rPr>
-        <w:t>devices</w:t>
-      </w:r>
-      <w:r>
-        <w:t>_</w:t>
-      </w:r>
-      <w:r>
-        <w:rPr>
-          <w:lang w:val="en-US"/>
-        </w:rPr>
-        <w:t>array</w:t>
-      </w:r>
-      <w:r>
-        <w:t>}</w:t>
-      </w:r>
-    </w:p>
-    <w:p>
-      <w:pPr>
-        <w:pStyle w:val="ConsPlusNormal"/>
-        <w:ind w:firstLine="540"/>
-        <w:jc w:val="both"/>
-      </w:pPr>
-      <w:r>
-        <w:t xml:space="preserve">3. Со слов Продавца, в двигатель залито масло марки </w:t>
-      </w:r>
-      <w:r>
-        <w:t>${</w:t>
-      </w:r>
-      <w:r>
-        <w:rPr>
-          <w:lang w:val="en-US"/>
-        </w:rPr>
-        <w:t>oil</w:t>
-      </w:r>
-      <w:r>
-        <w:t>_</w:t>
-      </w:r>
-      <w:r>
-        <w:rPr>
-          <w:lang w:val="en-US"/>
-        </w:rPr>
-        <w:t>in</w:t>
-      </w:r>
-      <w:r>
-        <w:t>_</w:t>
-      </w:r>
-      <w:r>
-        <w:rPr>
-          <w:lang w:val="en-US"/>
-        </w:rPr>
-        <w:t>car</w:t>
-      </w:r>
-      <w:r>
-        <w:t>}</w:t>
-      </w:r>
-      <w:r>
-        <w:t>.</w:t>
-      </w:r>
-    </w:p>
-    <w:p>
-      <w:pPr>
-        <w:pStyle w:val="ConsPlusNormal"/>
-        <w:ind w:firstLine="540"/>
-        <w:jc w:val="both"/>
-      </w:pPr>
-      <w:r>
-        <w:t xml:space="preserve">4. При осмотре обнаружены следующие повреждения и эксплуатационные дефекты транспортного средства: </w:t>
-      </w:r>
-      <w:r>
-        <w:t>${</w:t>
-      </w:r>
-      <w:r>
-        <w:rPr>
-          <w:lang w:val="en-US"/>
-        </w:rPr>
-        <w:t>defects</w:t>
-      </w:r>
-      <w:r>
-        <w:t>}</w:t>
-      </w:r>
-      <w:r>
-        <w:t>.</w:t>
-      </w:r>
-    </w:p>
-    <w:p>
-      <w:pPr>
-        <w:pStyle w:val="ConsPlusNormal"/>
-        <w:ind w:firstLine="540"/>
-        <w:jc w:val="both"/>
-      </w:pPr>
-      <w:r>
-        <w:t xml:space="preserve">5. Транспортное средство передано с нарушением следующих условий о комплектности: </w:t>
-      </w:r>
-      <w:r>
-        <w:t>${</w:t>
-      </w:r>
-      <w:r>
-        <w:rPr>
-          <w:lang w:val="en-US"/>
-        </w:rPr>
-        <w:t>features</w:t>
-      </w:r>
-      <w:r>
-        <w:t>}</w:t>
-      </w:r>
-      <w:r>
-        <w:t>.</w:t>
-      </w:r>
-    </w:p>
-    <w:p>
-      <w:pPr>
-        <w:pStyle w:val="ConsPlusNormal"/>
-        <w:ind w:firstLine="540"/>
-        <w:jc w:val="both"/>
-      </w:pPr>
-      <w:r>
-        <w:t>6. Продавец передает, а Покупатель получает: (выбрать нужное)</w:t>
-      </w:r>
-    </w:p>
-    <w:p>
-      <w:pPr>
-        <w:pStyle w:val="ConsPlusNormal"/>
-        <w:ind w:firstLine="540"/>
-        <w:jc w:val="both"/>
-      </w:pPr>
-      <w:r>
-        <w:t xml:space="preserve">- все документы на транспортное средство, инструменты и принадлежности, указанные в </w:t>
-      </w:r>
-      <w:r>
-        <w:t>Договоре</w:t>
-      </w:r>
-      <w:r>
-        <w:t>;</w:t>
-      </w:r>
-    </w:p>
-    <w:p>
-      <w:pPr>
-        <w:pStyle w:val="ConsPlusNormal"/>
-        <w:ind w:firstLine="540"/>
-        <w:jc w:val="both"/>
-      </w:pPr>
-      <w:r>
-        <w:t xml:space="preserve">- документы на транспортное средство, инструменты и принадлежности, указанные в </w:t>
-      </w:r>
-      <w:r>
-        <w:t>Договоре</w:t>
-      </w:r>
-      <w:r>
-        <w:t>, за исключением ____________________________________.</w:t>
-      </w:r>
     </w:p>
     <w:p>
       <w:pPr>
@@ -1125,6 +1109,22 @@
               </w:rPr>
               <w:t>}</w:t>
             </w:r>
+          </w:p>
+          <w:p>
+            <w:pPr>
+              <w:pStyle w:val="ConsPlusNormal"/>
+              <w:rPr>
+                <w:lang w:val="en-US"/>
+              </w:rPr>
+            </w:pPr>
+          </w:p>
+          <w:p>
+            <w:pPr>
+              <w:pStyle w:val="ConsPlusNormal"/>
+              <w:rPr>
+                <w:lang w:val="en-US"/>
+              </w:rPr>
+            </w:pPr>
           </w:p>
         </w:tc>
       </w:tr>

</xml_diff>

<commit_message>
fix documents for updates
</commit_message>
<xml_diff>
--- a/documents/buy_sale/patterns/act_of_reception.docx
+++ b/documents/buy_sale/patterns/act_of_reception.docx
@@ -969,8 +969,6 @@
       <w:r>
         <w:t>.</w:t>
       </w:r>
-      <w:bookmarkStart w:id="0" w:name="_GoBack"/>
-      <w:bookmarkEnd w:id="0"/>
     </w:p>
     <w:p>
       <w:pPr>
@@ -1283,9 +1281,41 @@
               <w:keepNext/>
               <w:keepLines/>
               <w:jc w:val="center"/>
+              <w:rPr>
+                <w:lang w:val="en-US"/>
+              </w:rPr>
             </w:pPr>
             <w:r>
-              <w:t>(подпись)</w:t>
+              <w:t>(подпись</w:t>
+            </w:r>
+            <w:r>
+              <w:rPr>
+                <w:lang w:val="en-US"/>
+              </w:rPr>
+              <w:t xml:space="preserve"> </w:t>
+            </w:r>
+            <w:r>
+              <w:rPr>
+                <w:lang w:val="en-US"/>
+              </w:rPr>
+              <w:t>${</w:t>
+            </w:r>
+            <w:proofErr w:type="spellStart"/>
+            <w:r>
+              <w:rPr>
+                <w:lang w:val="en-US"/>
+              </w:rPr>
+              <w:t>vendor_agent_sign</w:t>
+            </w:r>
+            <w:proofErr w:type="spellEnd"/>
+            <w:r>
+              <w:rPr>
+                <w:lang w:val="en-US"/>
+              </w:rPr>
+              <w:t>}</w:t>
+            </w:r>
+            <w:r>
+              <w:t>)</w:t>
             </w:r>
           </w:p>
         </w:tc>
@@ -1314,7 +1344,44 @@
               <w:jc w:val="center"/>
             </w:pPr>
             <w:r>
-              <w:t>(подпись)</w:t>
+              <w:t>(подпись</w:t>
+            </w:r>
+            <w:r>
+              <w:rPr>
+                <w:lang w:val="en-US"/>
+              </w:rPr>
+              <w:t xml:space="preserve"> </w:t>
+            </w:r>
+            <w:r>
+              <w:rPr>
+                <w:lang w:val="en-US"/>
+              </w:rPr>
+              <w:t>${</w:t>
+            </w:r>
+            <w:proofErr w:type="spellStart"/>
+            <w:r>
+              <w:rPr>
+                <w:lang w:val="en-US"/>
+              </w:rPr>
+              <w:t>buye</w:t>
+            </w:r>
+            <w:r>
+              <w:rPr>
+                <w:lang w:val="en-US"/>
+              </w:rPr>
+              <w:t>r_agent_sign</w:t>
+            </w:r>
+            <w:proofErr w:type="spellEnd"/>
+            <w:r>
+              <w:rPr>
+                <w:lang w:val="en-US"/>
+              </w:rPr>
+              <w:t>}</w:t>
+            </w:r>
+            <w:bookmarkStart w:id="0" w:name="_GoBack"/>
+            <w:bookmarkEnd w:id="0"/>
+            <w:r>
+              <w:t>)</w:t>
             </w:r>
           </w:p>
         </w:tc>

</xml_diff>